<commit_message>
Divide all codes into server and client
</commit_message>
<xml_diff>
--- a/Design document/raw_doc/BasicLayer-File_IO-v0.2.docx
+++ b/Design document/raw_doc/BasicLayer-File_IO-v0.2.docx
@@ -135,7 +135,6 @@
           <w:sz w:val="28"/>
         </w:rPr>
       </w:pPr>
-      <w:proofErr w:type="gramStart"/>
       <w:r>
         <w:rPr>
           <w:rFonts w:ascii="Times New Roman" w:hAnsi="Times New Roman" w:cs="Times New Roman"/>
@@ -158,16 +157,112 @@
           <w:b/>
           <w:sz w:val="28"/>
         </w:rPr>
-        <w:t>Version</w:t>
-      </w:r>
-      <w:proofErr w:type="gramEnd"/>
-      <w:r>
+        <w:t>Version Changes</w:t>
+      </w:r>
+    </w:p>
+    <w:p>
+      <w:pPr>
+        <w:ind w:firstLineChars="200" w:firstLine="420"/>
+        <w:jc w:val="left"/>
+        <w:rPr>
+          <w:rFonts w:ascii="Times New Roman" w:hAnsi="Times New Roman" w:cs="Times New Roman"/>
+        </w:rPr>
+      </w:pPr>
+      <w:r>
+        <w:rPr>
+          <w:rFonts w:ascii="Times New Roman" w:hAnsi="Times New Roman" w:cs="Times New Roman"/>
+        </w:rPr>
+        <w:t>This version of design removed auto-checker functionality because the checking function should be in Manager Layer rather than the Basic Layer based on its property.</w:t>
+      </w:r>
+    </w:p>
+    <w:p>
+      <w:pPr>
+        <w:ind w:firstLineChars="200" w:firstLine="420"/>
+        <w:jc w:val="left"/>
+        <w:rPr>
+          <w:rFonts w:ascii="Times New Roman" w:hAnsi="Times New Roman" w:cs="Times New Roman"/>
+        </w:rPr>
+      </w:pPr>
+      <w:r>
+        <w:rPr>
+          <w:rFonts w:ascii="Times New Roman" w:hAnsi="Times New Roman" w:cs="Times New Roman"/>
+        </w:rPr>
+        <w:t xml:space="preserve">Several </w:t>
+      </w:r>
+      <w:r>
+        <w:rPr>
+          <w:rFonts w:ascii="Times New Roman" w:hAnsi="Times New Roman" w:cs="Times New Roman"/>
+        </w:rPr>
+        <w:t>directory manipulations were added to satisfy the need of user info separation.</w:t>
+      </w:r>
+    </w:p>
+    <w:p>
+      <w:pPr>
+        <w:ind w:firstLineChars="200" w:firstLine="420"/>
+        <w:jc w:val="left"/>
+        <w:rPr>
+          <w:rFonts w:ascii="Times New Roman" w:hAnsi="Times New Roman" w:cs="Times New Roman"/>
+        </w:rPr>
+      </w:pPr>
+      <w:r>
+        <w:rPr>
+          <w:rFonts w:ascii="Times New Roman" w:hAnsi="Times New Roman" w:cs="Times New Roman"/>
+        </w:rPr>
+        <w:t>New file types (</w:t>
+      </w:r>
+      <w:r>
+        <w:rPr>
+          <w:rFonts w:ascii="Times New Roman" w:hAnsi="Times New Roman" w:cs="Times New Roman"/>
+          <w:i/>
+          <w:iCs/>
+        </w:rPr>
+        <w:t>.df</w:t>
+      </w:r>
+      <w:r>
+        <w:rPr>
+          <w:rFonts w:ascii="Times New Roman" w:hAnsi="Times New Roman" w:cs="Times New Roman"/>
+        </w:rPr>
+        <w:t xml:space="preserve"> and </w:t>
+      </w:r>
+      <w:r>
+        <w:rPr>
+          <w:rFonts w:ascii="Times New Roman" w:hAnsi="Times New Roman" w:cs="Times New Roman"/>
+          <w:i/>
+          <w:iCs/>
+        </w:rPr>
+        <w:t>.log</w:t>
+      </w:r>
+      <w:r>
+        <w:rPr>
+          <w:rFonts w:ascii="Times New Roman" w:hAnsi="Times New Roman" w:cs="Times New Roman"/>
+        </w:rPr>
+        <w:t>) were added.</w:t>
+      </w:r>
+    </w:p>
+    <w:p>
+      <w:pPr>
+        <w:jc w:val="left"/>
+        <w:rPr>
+          <w:rFonts w:ascii="Times New Roman" w:hAnsi="Times New Roman" w:cs="Times New Roman"/>
+        </w:rPr>
+      </w:pPr>
+    </w:p>
+    <w:p>
+      <w:pPr>
+        <w:jc w:val="left"/>
         <w:rPr>
           <w:rFonts w:ascii="Times New Roman" w:hAnsi="Times New Roman" w:cs="Times New Roman"/>
           <w:b/>
           <w:sz w:val="28"/>
         </w:rPr>
-        <w:t xml:space="preserve"> Changes</w:t>
+      </w:pPr>
+      <w:r>
+        <w:rPr>
+          <w:rFonts w:ascii="Times New Roman" w:hAnsi="Times New Roman" w:cs="Times New Roman"/>
+          <w:b/>
+          <w:sz w:val="28"/>
+        </w:rPr>
+        <w:t>1  Goals</w:t>
       </w:r>
     </w:p>
     <w:p>
@@ -182,7 +277,19 @@
         <w:rPr>
           <w:rFonts w:ascii="Times New Roman" w:hAnsi="Times New Roman" w:cs="Times New Roman"/>
         </w:rPr>
-        <w:t>This version of design removed auto-checker functionality because the checking function should be in Manager Layer rather than the Basic Layer based on its property.</w:t>
+        <w:t>The project will be based on our own designed database to store the email message instead of other existing standard libraries. Just like the other modules in each layer of this project, the “File I/O” will work as a functional module or library to the</w:t>
+      </w:r>
+      <w:r>
+        <w:rPr>
+          <w:rFonts w:ascii="Times New Roman" w:hAnsi="Times New Roman" w:cs="Times New Roman"/>
+        </w:rPr>
+        <w:t xml:space="preserve"> down layer (Manager Layer).</w:t>
+      </w:r>
+      <w:r>
+        <w:rPr>
+          <w:rFonts w:ascii="Times New Roman" w:hAnsi="Times New Roman" w:cs="Times New Roman"/>
+        </w:rPr>
+        <w:t xml:space="preserve"> </w:t>
       </w:r>
     </w:p>
     <w:p>
@@ -197,20 +304,26 @@
         <w:rPr>
           <w:rFonts w:ascii="Times New Roman" w:hAnsi="Times New Roman" w:cs="Times New Roman"/>
         </w:rPr>
-        <w:t xml:space="preserve">Several </w:t>
-      </w:r>
-      <w:r>
-        <w:rPr>
-          <w:rFonts w:ascii="Times New Roman" w:hAnsi="Times New Roman" w:cs="Times New Roman"/>
-        </w:rPr>
-        <w:t>directory manipulations were added to satisfy the need of user info separation.</w:t>
+        <w:t xml:space="preserve">The </w:t>
+      </w:r>
+      <w:r>
+        <w:rPr>
+          <w:rFonts w:ascii="Times New Roman" w:hAnsi="Times New Roman" w:cs="Times New Roman"/>
+        </w:rPr>
+        <w:t xml:space="preserve">File I/O module will provide other modules accesses to the file contained locally </w:t>
+      </w:r>
+      <w:r>
+        <w:rPr>
+          <w:rFonts w:ascii="Times New Roman" w:hAnsi="Times New Roman" w:cs="Times New Roman"/>
+        </w:rPr>
+        <w:t>where store all the information of the system.</w:t>
       </w:r>
     </w:p>
     <w:p>
       <w:pPr>
         <w:jc w:val="left"/>
         <w:rPr>
-          <w:rFonts w:ascii="Times New Roman" w:hAnsi="Times New Roman" w:cs="Times New Roman" w:hint="eastAsia"/>
+          <w:rFonts w:ascii="Times New Roman" w:hAnsi="Times New Roman" w:cs="Times New Roman"/>
         </w:rPr>
       </w:pPr>
     </w:p>
@@ -223,98 +336,14 @@
           <w:sz w:val="28"/>
         </w:rPr>
       </w:pPr>
-      <w:proofErr w:type="gramStart"/>
       <w:r>
         <w:rPr>
           <w:rFonts w:ascii="Times New Roman" w:hAnsi="Times New Roman" w:cs="Times New Roman"/>
           <w:b/>
           <w:sz w:val="28"/>
         </w:rPr>
-        <w:t>1  Goals</w:t>
-      </w:r>
-      <w:proofErr w:type="gramEnd"/>
-    </w:p>
-    <w:p>
-      <w:pPr>
-        <w:ind w:firstLineChars="200" w:firstLine="420"/>
-        <w:jc w:val="left"/>
-        <w:rPr>
-          <w:rFonts w:ascii="Times New Roman" w:hAnsi="Times New Roman" w:cs="Times New Roman"/>
-        </w:rPr>
-      </w:pPr>
-      <w:r>
-        <w:rPr>
-          <w:rFonts w:ascii="Times New Roman" w:hAnsi="Times New Roman" w:cs="Times New Roman"/>
-        </w:rPr>
-        <w:t>The project will be based on our own designed database to store the email message instead of other existing standard libraries. Just like the other modules in each layer of this project, the “File I/O” will work as a functional module or library to the</w:t>
-      </w:r>
-      <w:r>
-        <w:rPr>
-          <w:rFonts w:ascii="Times New Roman" w:hAnsi="Times New Roman" w:cs="Times New Roman"/>
-        </w:rPr>
-        <w:t xml:space="preserve"> down layer (Manager Layer).</w:t>
-      </w:r>
-      <w:r>
-        <w:rPr>
-          <w:rFonts w:ascii="Times New Roman" w:hAnsi="Times New Roman" w:cs="Times New Roman"/>
-        </w:rPr>
-        <w:t xml:space="preserve"> </w:t>
-      </w:r>
-    </w:p>
-    <w:p>
-      <w:pPr>
-        <w:ind w:firstLineChars="200" w:firstLine="420"/>
-        <w:jc w:val="left"/>
-        <w:rPr>
-          <w:rFonts w:ascii="Times New Roman" w:hAnsi="Times New Roman" w:cs="Times New Roman"/>
-        </w:rPr>
-      </w:pPr>
-      <w:r>
-        <w:rPr>
-          <w:rFonts w:ascii="Times New Roman" w:hAnsi="Times New Roman" w:cs="Times New Roman"/>
-        </w:rPr>
-        <w:t xml:space="preserve">The </w:t>
-      </w:r>
-      <w:r>
-        <w:rPr>
-          <w:rFonts w:ascii="Times New Roman" w:hAnsi="Times New Roman" w:cs="Times New Roman"/>
-        </w:rPr>
-        <w:t xml:space="preserve">File I/O module will provide other modules accesses to the file contained locally </w:t>
-      </w:r>
-      <w:r>
-        <w:rPr>
-          <w:rFonts w:ascii="Times New Roman" w:hAnsi="Times New Roman" w:cs="Times New Roman"/>
-        </w:rPr>
-        <w:t>where store all the information of the system.</w:t>
-      </w:r>
-    </w:p>
-    <w:p>
-      <w:pPr>
-        <w:jc w:val="left"/>
-        <w:rPr>
-          <w:rFonts w:ascii="Times New Roman" w:hAnsi="Times New Roman" w:cs="Times New Roman"/>
-        </w:rPr>
-      </w:pPr>
-    </w:p>
-    <w:p>
-      <w:pPr>
-        <w:jc w:val="left"/>
-        <w:rPr>
-          <w:rFonts w:ascii="Times New Roman" w:hAnsi="Times New Roman" w:cs="Times New Roman"/>
-          <w:b/>
-          <w:sz w:val="28"/>
-        </w:rPr>
-      </w:pPr>
-      <w:proofErr w:type="gramStart"/>
-      <w:r>
-        <w:rPr>
-          <w:rFonts w:ascii="Times New Roman" w:hAnsi="Times New Roman" w:cs="Times New Roman"/>
-          <w:b/>
-          <w:sz w:val="28"/>
-        </w:rPr>
         <w:t>2  Design</w:t>
       </w:r>
-      <w:proofErr w:type="gramEnd"/>
     </w:p>
     <w:p>
       <w:pPr>
@@ -552,7 +581,6 @@
         <w:t>reateFile</w:t>
       </w:r>
       <w:proofErr w:type="spellEnd"/>
-      <w:proofErr w:type="gramStart"/>
       <w:r>
         <w:rPr>
           <w:rFonts w:ascii="Courier New" w:hAnsi="Courier New" w:cs="Courier New"/>
@@ -563,14 +591,417 @@
         <w:rPr>
           <w:rFonts w:ascii="Courier New" w:hAnsi="Courier New" w:cs="Courier New"/>
         </w:rPr>
+        <w:t>(const string &amp;filename)</w:t>
+      </w:r>
+    </w:p>
+    <w:p>
+      <w:pPr>
+        <w:ind w:firstLineChars="400" w:firstLine="840"/>
+        <w:rPr>
+          <w:rFonts w:ascii="Courier New" w:hAnsi="Courier New" w:cs="Courier New"/>
+        </w:rPr>
+      </w:pPr>
+      <w:proofErr w:type="spellStart"/>
+      <w:r>
+        <w:rPr>
+          <w:rFonts w:ascii="Courier New" w:hAnsi="Courier New" w:cs="Courier New"/>
+        </w:rPr>
+        <w:t>CreateDir</w:t>
+      </w:r>
+      <w:proofErr w:type="spellEnd"/>
+      <w:r>
+        <w:rPr>
+          <w:rFonts w:ascii="Courier New" w:hAnsi="Courier New" w:cs="Courier New"/>
+        </w:rPr>
+        <w:t xml:space="preserve">    (const string &amp;</w:t>
+      </w:r>
+      <w:proofErr w:type="spellStart"/>
+      <w:r>
+        <w:rPr>
+          <w:rFonts w:ascii="Courier New" w:hAnsi="Courier New" w:cs="Courier New"/>
+        </w:rPr>
+        <w:t>dirName</w:t>
+      </w:r>
+      <w:proofErr w:type="spellEnd"/>
+      <w:r>
+        <w:rPr>
+          <w:rFonts w:ascii="Courier New" w:hAnsi="Courier New" w:cs="Courier New"/>
+        </w:rPr>
+        <w:t>)</w:t>
+      </w:r>
+    </w:p>
+    <w:p>
+      <w:pPr>
+        <w:ind w:firstLineChars="400" w:firstLine="840"/>
+        <w:rPr>
+          <w:rFonts w:ascii="Courier New" w:hAnsi="Courier New" w:cs="Courier New"/>
+        </w:rPr>
+      </w:pPr>
+      <w:proofErr w:type="spellStart"/>
+      <w:r>
+        <w:rPr>
+          <w:rFonts w:ascii="Courier New" w:hAnsi="Courier New" w:cs="Courier New"/>
+        </w:rPr>
+        <w:t>D</w:t>
+      </w:r>
+      <w:r>
+        <w:rPr>
+          <w:rFonts w:ascii="Courier New" w:hAnsi="Courier New" w:cs="Courier New"/>
+        </w:rPr>
+        <w:t>estoryFile</w:t>
+      </w:r>
+      <w:proofErr w:type="spellEnd"/>
+      <w:r>
+        <w:rPr>
+          <w:rFonts w:ascii="Courier New" w:hAnsi="Courier New" w:cs="Courier New"/>
+        </w:rPr>
+        <w:t xml:space="preserve"> (const string &amp;</w:t>
+      </w:r>
+      <w:proofErr w:type="spellStart"/>
+      <w:r>
+        <w:rPr>
+          <w:rFonts w:ascii="Courier New" w:hAnsi="Courier New" w:cs="Courier New"/>
+        </w:rPr>
+        <w:t>fileName</w:t>
+      </w:r>
+      <w:proofErr w:type="spellEnd"/>
+      <w:r>
+        <w:rPr>
+          <w:rFonts w:ascii="Courier New" w:hAnsi="Courier New" w:cs="Courier New"/>
+        </w:rPr>
+        <w:t>)</w:t>
+      </w:r>
+    </w:p>
+    <w:p>
+      <w:pPr>
+        <w:ind w:firstLineChars="400" w:firstLine="840"/>
+        <w:rPr>
+          <w:rFonts w:ascii="Courier New" w:hAnsi="Courier New" w:cs="Courier New"/>
+        </w:rPr>
+      </w:pPr>
+      <w:proofErr w:type="spellStart"/>
+      <w:r>
+        <w:rPr>
+          <w:rFonts w:ascii="Courier New" w:hAnsi="Courier New" w:cs="Courier New" w:hint="eastAsia"/>
+        </w:rPr>
+        <w:t>D</w:t>
+      </w:r>
+      <w:r>
+        <w:rPr>
+          <w:rFonts w:ascii="Courier New" w:hAnsi="Courier New" w:cs="Courier New"/>
+        </w:rPr>
+        <w:t>estoryDir</w:t>
+      </w:r>
+      <w:proofErr w:type="spellEnd"/>
+      <w:r>
+        <w:rPr>
+          <w:rFonts w:ascii="Courier New" w:hAnsi="Courier New" w:cs="Courier New"/>
+        </w:rPr>
+        <w:t xml:space="preserve">   (const string &amp;</w:t>
+      </w:r>
+      <w:proofErr w:type="spellStart"/>
+      <w:r>
+        <w:rPr>
+          <w:rFonts w:ascii="Courier New" w:hAnsi="Courier New" w:cs="Courier New"/>
+        </w:rPr>
+        <w:t>dirName</w:t>
+      </w:r>
+      <w:proofErr w:type="spellEnd"/>
+      <w:r>
+        <w:rPr>
+          <w:rFonts w:ascii="Courier New" w:hAnsi="Courier New" w:cs="Courier New"/>
+        </w:rPr>
+        <w:t>)</w:t>
+      </w:r>
+    </w:p>
+    <w:p>
+      <w:pPr>
+        <w:ind w:firstLineChars="400" w:firstLine="840"/>
+        <w:rPr>
+          <w:rFonts w:ascii="Courier New" w:hAnsi="Courier New" w:cs="Courier New"/>
+        </w:rPr>
+      </w:pPr>
+      <w:proofErr w:type="spellStart"/>
+      <w:r>
+        <w:rPr>
+          <w:rFonts w:ascii="Courier New" w:hAnsi="Courier New" w:cs="Courier New"/>
+        </w:rPr>
+        <w:t>O</w:t>
+      </w:r>
+      <w:r>
+        <w:rPr>
+          <w:rFonts w:ascii="Courier New" w:hAnsi="Courier New" w:cs="Courier New"/>
+        </w:rPr>
+        <w:t>penFile</w:t>
+      </w:r>
+      <w:proofErr w:type="spellEnd"/>
+      <w:r>
+        <w:rPr>
+          <w:rFonts w:ascii="Courier New" w:hAnsi="Courier New" w:cs="Courier New"/>
+        </w:rPr>
+        <w:t xml:space="preserve"> </w:t>
+      </w:r>
+      <w:r>
+        <w:rPr>
+          <w:rFonts w:ascii="Courier New" w:hAnsi="Courier New" w:cs="Courier New"/>
+        </w:rPr>
+        <w:t xml:space="preserve">    </w:t>
+      </w:r>
+      <w:r>
+        <w:rPr>
+          <w:rFonts w:ascii="Courier New" w:hAnsi="Courier New" w:cs="Courier New"/>
+        </w:rPr>
+        <w:t>(const string &amp;</w:t>
+      </w:r>
+      <w:proofErr w:type="spellStart"/>
+      <w:r>
+        <w:rPr>
+          <w:rFonts w:ascii="Courier New" w:hAnsi="Courier New" w:cs="Courier New"/>
+        </w:rPr>
+        <w:t>fileName</w:t>
+      </w:r>
+      <w:proofErr w:type="spellEnd"/>
+      <w:r>
+        <w:rPr>
+          <w:rFonts w:ascii="Courier New" w:hAnsi="Courier New" w:cs="Courier New"/>
+        </w:rPr>
+        <w:t>)</w:t>
+      </w:r>
+    </w:p>
+    <w:p>
+      <w:pPr>
+        <w:ind w:firstLineChars="400" w:firstLine="840"/>
+        <w:rPr>
+          <w:rFonts w:ascii="Courier New" w:hAnsi="Courier New" w:cs="Courier New"/>
+        </w:rPr>
+      </w:pPr>
+      <w:proofErr w:type="spellStart"/>
+      <w:r>
+        <w:rPr>
+          <w:rFonts w:ascii="Courier New" w:hAnsi="Courier New" w:cs="Courier New"/>
+        </w:rPr>
+        <w:t>C</w:t>
+      </w:r>
+      <w:r>
+        <w:rPr>
+          <w:rFonts w:ascii="Courier New" w:hAnsi="Courier New" w:cs="Courier New"/>
+        </w:rPr>
+        <w:t>loseFile</w:t>
+      </w:r>
+      <w:proofErr w:type="spellEnd"/>
+      <w:r>
+        <w:rPr>
+          <w:rFonts w:ascii="Courier New" w:hAnsi="Courier New" w:cs="Courier New"/>
+        </w:rPr>
+        <w:t xml:space="preserve">    </w:t>
+      </w:r>
+      <w:r>
+        <w:rPr>
+          <w:rFonts w:ascii="Courier New" w:hAnsi="Courier New" w:cs="Courier New"/>
+        </w:rPr>
+        <w:t>()</w:t>
+      </w:r>
+    </w:p>
+    <w:p>
+      <w:pPr>
+        <w:ind w:firstLineChars="400" w:firstLine="840"/>
+        <w:rPr>
+          <w:rFonts w:ascii="Courier New" w:hAnsi="Courier New" w:cs="Courier New"/>
+        </w:rPr>
+      </w:pPr>
+      <w:proofErr w:type="spellStart"/>
+      <w:r>
+        <w:rPr>
+          <w:rFonts w:ascii="Courier New" w:hAnsi="Courier New" w:cs="Courier New"/>
+        </w:rPr>
+        <w:t>ResetFile</w:t>
+      </w:r>
+      <w:proofErr w:type="spellEnd"/>
+      <w:r>
+        <w:rPr>
+          <w:rFonts w:ascii="Courier New" w:hAnsi="Courier New" w:cs="Courier New"/>
+        </w:rPr>
+        <w:t xml:space="preserve">    (const string &amp;</w:t>
+      </w:r>
+      <w:proofErr w:type="spellStart"/>
+      <w:r>
+        <w:rPr>
+          <w:rFonts w:ascii="Courier New" w:hAnsi="Courier New" w:cs="Courier New"/>
+        </w:rPr>
+        <w:t>fileName</w:t>
+      </w:r>
+      <w:proofErr w:type="spellEnd"/>
+      <w:r>
+        <w:rPr>
+          <w:rFonts w:ascii="Courier New" w:hAnsi="Courier New" w:cs="Courier New"/>
+        </w:rPr>
+        <w:t>)</w:t>
+      </w:r>
+    </w:p>
+    <w:p>
+      <w:pPr>
+        <w:ind w:firstLineChars="400" w:firstLine="840"/>
+        <w:rPr>
+          <w:rFonts w:ascii="Courier New" w:hAnsi="Courier New" w:cs="Courier New"/>
+        </w:rPr>
+      </w:pPr>
+      <w:proofErr w:type="spellStart"/>
+      <w:r>
+        <w:rPr>
+          <w:rFonts w:ascii="Courier New" w:hAnsi="Courier New" w:cs="Courier New" w:hint="eastAsia"/>
+        </w:rPr>
+        <w:t>R</w:t>
+      </w:r>
+      <w:r>
+        <w:rPr>
+          <w:rFonts w:ascii="Courier New" w:hAnsi="Courier New" w:cs="Courier New"/>
+        </w:rPr>
+        <w:t>esetDir</w:t>
+      </w:r>
+      <w:proofErr w:type="spellEnd"/>
+      <w:r>
+        <w:rPr>
+          <w:rFonts w:ascii="Courier New" w:hAnsi="Courier New" w:cs="Courier New"/>
+        </w:rPr>
+        <w:t xml:space="preserve">     (const string &amp;</w:t>
+      </w:r>
+      <w:proofErr w:type="spellStart"/>
+      <w:r>
+        <w:rPr>
+          <w:rFonts w:ascii="Courier New" w:hAnsi="Courier New" w:cs="Courier New"/>
+        </w:rPr>
+        <w:t>dirName</w:t>
+      </w:r>
+      <w:proofErr w:type="spellEnd"/>
+      <w:r>
+        <w:rPr>
+          <w:rFonts w:ascii="Courier New" w:hAnsi="Courier New" w:cs="Courier New"/>
+        </w:rPr>
+        <w:t>)</w:t>
+      </w:r>
+    </w:p>
+    <w:p>
+      <w:pPr>
+        <w:ind w:firstLineChars="400" w:firstLine="840"/>
+        <w:rPr>
+          <w:rFonts w:ascii="Courier New" w:hAnsi="Courier New" w:cs="Courier New"/>
+        </w:rPr>
+      </w:pPr>
+      <w:proofErr w:type="spellStart"/>
+      <w:r>
+        <w:rPr>
+          <w:rFonts w:ascii="Courier New" w:hAnsi="Courier New" w:cs="Courier New"/>
+        </w:rPr>
+        <w:t>WriteFile</w:t>
+      </w:r>
+      <w:proofErr w:type="spellEnd"/>
+      <w:r>
+        <w:rPr>
+          <w:rFonts w:ascii="Courier New" w:hAnsi="Courier New" w:cs="Courier New"/>
+        </w:rPr>
+        <w:t xml:space="preserve">  </w:t>
+      </w:r>
+      <w:r>
+        <w:rPr>
+          <w:rFonts w:ascii="Courier New" w:hAnsi="Courier New" w:cs="Courier New"/>
+        </w:rPr>
+        <w:t xml:space="preserve"> </w:t>
+      </w:r>
+      <w:r>
+        <w:rPr>
+          <w:rFonts w:ascii="Courier New" w:hAnsi="Courier New" w:cs="Courier New"/>
+        </w:rPr>
+        <w:t xml:space="preserve"> (</w:t>
+      </w:r>
+      <w:proofErr w:type="spellStart"/>
+      <w:r>
+        <w:rPr>
+          <w:rFonts w:ascii="Courier New" w:hAnsi="Courier New" w:cs="Courier New"/>
+        </w:rPr>
+        <w:t>size_t</w:t>
+      </w:r>
+      <w:proofErr w:type="spellEnd"/>
+      <w:r>
+        <w:rPr>
+          <w:rFonts w:ascii="Courier New" w:hAnsi="Courier New" w:cs="Courier New"/>
+        </w:rPr>
+        <w:t xml:space="preserve"> offset, </w:t>
+      </w:r>
+      <w:proofErr w:type="spellStart"/>
+      <w:r>
+        <w:rPr>
+          <w:rFonts w:ascii="Courier New" w:hAnsi="Courier New" w:cs="Courier New"/>
+        </w:rPr>
+        <w:t>size_t</w:t>
+      </w:r>
+      <w:proofErr w:type="spellEnd"/>
+      <w:r>
+        <w:rPr>
+          <w:rFonts w:ascii="Courier New" w:hAnsi="Courier New" w:cs="Courier New"/>
+        </w:rPr>
+        <w:t xml:space="preserve"> length, const void *data)</w:t>
+      </w:r>
+    </w:p>
+    <w:p>
+      <w:pPr>
+        <w:ind w:firstLineChars="400" w:firstLine="840"/>
+        <w:rPr>
+          <w:rFonts w:ascii="Courier New" w:hAnsi="Courier New" w:cs="Courier New"/>
+        </w:rPr>
+      </w:pPr>
+      <w:proofErr w:type="spellStart"/>
+      <w:r>
+        <w:rPr>
+          <w:rFonts w:ascii="Courier New" w:hAnsi="Courier New" w:cs="Courier New"/>
+        </w:rPr>
+        <w:t>ReadFile</w:t>
+      </w:r>
+      <w:proofErr w:type="spellEnd"/>
+      <w:r>
+        <w:rPr>
+          <w:rFonts w:ascii="Courier New" w:hAnsi="Courier New" w:cs="Courier New"/>
+        </w:rPr>
+        <w:t xml:space="preserve">    </w:t>
+      </w:r>
+      <w:r>
+        <w:rPr>
+          <w:rFonts w:ascii="Courier New" w:hAnsi="Courier New" w:cs="Courier New"/>
+        </w:rPr>
+        <w:t xml:space="preserve"> </w:t>
+      </w:r>
+      <w:r>
+        <w:rPr>
+          <w:rFonts w:ascii="Courier New" w:hAnsi="Courier New" w:cs="Courier New"/>
+        </w:rPr>
         <w:t>(</w:t>
       </w:r>
-      <w:proofErr w:type="gramEnd"/>
-      <w:r>
-        <w:rPr>
-          <w:rFonts w:ascii="Courier New" w:hAnsi="Courier New" w:cs="Courier New"/>
-        </w:rPr>
-        <w:t>const string &amp;filename)</w:t>
+      <w:proofErr w:type="spellStart"/>
+      <w:r>
+        <w:rPr>
+          <w:rFonts w:ascii="Courier New" w:hAnsi="Courier New" w:cs="Courier New"/>
+        </w:rPr>
+        <w:t>size_t</w:t>
+      </w:r>
+      <w:proofErr w:type="spellEnd"/>
+      <w:r>
+        <w:rPr>
+          <w:rFonts w:ascii="Courier New" w:hAnsi="Courier New" w:cs="Courier New"/>
+        </w:rPr>
+        <w:t xml:space="preserve"> offset, </w:t>
+      </w:r>
+      <w:proofErr w:type="spellStart"/>
+      <w:r>
+        <w:rPr>
+          <w:rFonts w:ascii="Courier New" w:hAnsi="Courier New" w:cs="Courier New"/>
+        </w:rPr>
+        <w:t>size_t</w:t>
+      </w:r>
+      <w:proofErr w:type="spellEnd"/>
+      <w:r>
+        <w:rPr>
+          <w:rFonts w:ascii="Courier New" w:hAnsi="Courier New" w:cs="Courier New"/>
+        </w:rPr>
+        <w:t xml:space="preserve"> length, void *data)</w:t>
       </w:r>
     </w:p>
     <w:p>
@@ -585,550 +1016,44 @@
         <w:rPr>
           <w:rFonts w:ascii="Courier New" w:hAnsi="Courier New" w:cs="Courier New"/>
         </w:rPr>
-        <w:t>CreateDir</w:t>
+        <w:t>AppendFile</w:t>
       </w:r>
       <w:proofErr w:type="spellEnd"/>
       <w:r>
         <w:rPr>
           <w:rFonts w:ascii="Courier New" w:hAnsi="Courier New" w:cs="Courier New"/>
         </w:rPr>
+        <w:t xml:space="preserve">  </w:t>
+      </w:r>
+      <w:r>
+        <w:rPr>
+          <w:rFonts w:ascii="Courier New" w:hAnsi="Courier New" w:cs="Courier New"/>
+        </w:rPr>
         <w:t xml:space="preserve"> </w:t>
       </w:r>
-      <w:proofErr w:type="gramStart"/>
-      <w:r>
-        <w:rPr>
-          <w:rFonts w:ascii="Courier New" w:hAnsi="Courier New" w:cs="Courier New"/>
-        </w:rPr>
-        <w:t xml:space="preserve">   (</w:t>
-      </w:r>
-      <w:proofErr w:type="gramEnd"/>
-      <w:r>
-        <w:rPr>
-          <w:rFonts w:ascii="Courier New" w:hAnsi="Courier New" w:cs="Courier New"/>
-        </w:rPr>
-        <w:t>const string &amp;</w:t>
+      <w:r>
+        <w:rPr>
+          <w:rFonts w:ascii="Courier New" w:hAnsi="Courier New" w:cs="Courier New"/>
+        </w:rPr>
+        <w:t>(</w:t>
       </w:r>
       <w:proofErr w:type="spellStart"/>
       <w:r>
         <w:rPr>
           <w:rFonts w:ascii="Courier New" w:hAnsi="Courier New" w:cs="Courier New"/>
         </w:rPr>
-        <w:t>dirName</w:t>
+        <w:t>size_t</w:t>
       </w:r>
       <w:proofErr w:type="spellEnd"/>
       <w:r>
         <w:rPr>
           <w:rFonts w:ascii="Courier New" w:hAnsi="Courier New" w:cs="Courier New"/>
         </w:rPr>
-        <w:t>)</w:t>
-      </w:r>
-    </w:p>
-    <w:p>
-      <w:pPr>
-        <w:ind w:firstLineChars="400" w:firstLine="840"/>
-        <w:rPr>
-          <w:rFonts w:ascii="Courier New" w:hAnsi="Courier New" w:cs="Courier New"/>
-        </w:rPr>
-      </w:pPr>
-      <w:proofErr w:type="spellStart"/>
-      <w:r>
-        <w:rPr>
-          <w:rFonts w:ascii="Courier New" w:hAnsi="Courier New" w:cs="Courier New"/>
-        </w:rPr>
-        <w:t>D</w:t>
-      </w:r>
-      <w:r>
-        <w:rPr>
-          <w:rFonts w:ascii="Courier New" w:hAnsi="Courier New" w:cs="Courier New"/>
-        </w:rPr>
-        <w:t>estoryFile</w:t>
-      </w:r>
-      <w:proofErr w:type="spellEnd"/>
-      <w:r>
-        <w:rPr>
-          <w:rFonts w:ascii="Courier New" w:hAnsi="Courier New" w:cs="Courier New"/>
-        </w:rPr>
-        <w:t xml:space="preserve"> (const string &amp;</w:t>
-      </w:r>
-      <w:proofErr w:type="spellStart"/>
-      <w:r>
-        <w:rPr>
-          <w:rFonts w:ascii="Courier New" w:hAnsi="Courier New" w:cs="Courier New"/>
-        </w:rPr>
-        <w:t>fileName</w:t>
-      </w:r>
-      <w:proofErr w:type="spellEnd"/>
-      <w:r>
-        <w:rPr>
-          <w:rFonts w:ascii="Courier New" w:hAnsi="Courier New" w:cs="Courier New"/>
-        </w:rPr>
-        <w:t>)</w:t>
-      </w:r>
-    </w:p>
-    <w:p>
-      <w:pPr>
-        <w:ind w:firstLineChars="400" w:firstLine="840"/>
-        <w:rPr>
-          <w:rFonts w:ascii="Courier New" w:hAnsi="Courier New" w:cs="Courier New"/>
-        </w:rPr>
-      </w:pPr>
-      <w:proofErr w:type="spellStart"/>
-      <w:r>
-        <w:rPr>
-          <w:rFonts w:ascii="Courier New" w:hAnsi="Courier New" w:cs="Courier New" w:hint="eastAsia"/>
-        </w:rPr>
-        <w:t>D</w:t>
-      </w:r>
-      <w:r>
-        <w:rPr>
-          <w:rFonts w:ascii="Courier New" w:hAnsi="Courier New" w:cs="Courier New"/>
-        </w:rPr>
-        <w:t>estoryDir</w:t>
-      </w:r>
-      <w:proofErr w:type="spellEnd"/>
-      <w:proofErr w:type="gramStart"/>
-      <w:r>
-        <w:rPr>
-          <w:rFonts w:ascii="Courier New" w:hAnsi="Courier New" w:cs="Courier New"/>
-        </w:rPr>
-        <w:t xml:space="preserve">   (</w:t>
-      </w:r>
-      <w:proofErr w:type="gramEnd"/>
-      <w:r>
-        <w:rPr>
-          <w:rFonts w:ascii="Courier New" w:hAnsi="Courier New" w:cs="Courier New"/>
-        </w:rPr>
-        <w:t>const string &amp;</w:t>
-      </w:r>
-      <w:proofErr w:type="spellStart"/>
-      <w:r>
-        <w:rPr>
-          <w:rFonts w:ascii="Courier New" w:hAnsi="Courier New" w:cs="Courier New"/>
-        </w:rPr>
-        <w:t>dirName</w:t>
-      </w:r>
-      <w:proofErr w:type="spellEnd"/>
-      <w:r>
-        <w:rPr>
-          <w:rFonts w:ascii="Courier New" w:hAnsi="Courier New" w:cs="Courier New"/>
-        </w:rPr>
-        <w:t>)</w:t>
-      </w:r>
-    </w:p>
-    <w:p>
-      <w:pPr>
-        <w:ind w:firstLineChars="400" w:firstLine="840"/>
-        <w:rPr>
-          <w:rFonts w:ascii="Courier New" w:hAnsi="Courier New" w:cs="Courier New"/>
-        </w:rPr>
-      </w:pPr>
-      <w:proofErr w:type="spellStart"/>
-      <w:r>
-        <w:rPr>
-          <w:rFonts w:ascii="Courier New" w:hAnsi="Courier New" w:cs="Courier New"/>
-        </w:rPr>
-        <w:t>O</w:t>
-      </w:r>
-      <w:r>
-        <w:rPr>
-          <w:rFonts w:ascii="Courier New" w:hAnsi="Courier New" w:cs="Courier New"/>
-        </w:rPr>
-        <w:t>penFile</w:t>
-      </w:r>
-      <w:proofErr w:type="spellEnd"/>
-      <w:r>
-        <w:rPr>
-          <w:rFonts w:ascii="Courier New" w:hAnsi="Courier New" w:cs="Courier New"/>
-        </w:rPr>
-        <w:t xml:space="preserve"> </w:t>
-      </w:r>
-      <w:r>
-        <w:rPr>
-          <w:rFonts w:ascii="Courier New" w:hAnsi="Courier New" w:cs="Courier New"/>
-        </w:rPr>
-        <w:t xml:space="preserve"> </w:t>
-      </w:r>
-      <w:proofErr w:type="gramStart"/>
-      <w:r>
-        <w:rPr>
-          <w:rFonts w:ascii="Courier New" w:hAnsi="Courier New" w:cs="Courier New"/>
-        </w:rPr>
-        <w:t xml:space="preserve">   </w:t>
-      </w:r>
-      <w:r>
-        <w:rPr>
-          <w:rFonts w:ascii="Courier New" w:hAnsi="Courier New" w:cs="Courier New"/>
-        </w:rPr>
-        <w:t>(</w:t>
-      </w:r>
-      <w:proofErr w:type="gramEnd"/>
-      <w:r>
-        <w:rPr>
-          <w:rFonts w:ascii="Courier New" w:hAnsi="Courier New" w:cs="Courier New"/>
-        </w:rPr>
-        <w:t>const string &amp;</w:t>
-      </w:r>
-      <w:proofErr w:type="spellStart"/>
-      <w:r>
-        <w:rPr>
-          <w:rFonts w:ascii="Courier New" w:hAnsi="Courier New" w:cs="Courier New"/>
-        </w:rPr>
-        <w:t>fileName</w:t>
-      </w:r>
-      <w:proofErr w:type="spellEnd"/>
-      <w:r>
-        <w:rPr>
-          <w:rFonts w:ascii="Courier New" w:hAnsi="Courier New" w:cs="Courier New"/>
-        </w:rPr>
-        <w:t>)</w:t>
-      </w:r>
-    </w:p>
-    <w:p>
-      <w:pPr>
-        <w:ind w:firstLineChars="400" w:firstLine="840"/>
-        <w:rPr>
-          <w:rFonts w:ascii="Courier New" w:hAnsi="Courier New" w:cs="Courier New"/>
-        </w:rPr>
-      </w:pPr>
-      <w:proofErr w:type="spellStart"/>
-      <w:r>
-        <w:rPr>
-          <w:rFonts w:ascii="Courier New" w:hAnsi="Courier New" w:cs="Courier New"/>
-        </w:rPr>
-        <w:t>C</w:t>
-      </w:r>
-      <w:r>
-        <w:rPr>
-          <w:rFonts w:ascii="Courier New" w:hAnsi="Courier New" w:cs="Courier New"/>
-        </w:rPr>
-        <w:t>loseFile</w:t>
-      </w:r>
-      <w:proofErr w:type="spellEnd"/>
-      <w:r>
-        <w:rPr>
-          <w:rFonts w:ascii="Courier New" w:hAnsi="Courier New" w:cs="Courier New"/>
-        </w:rPr>
-        <w:t xml:space="preserve"> </w:t>
-      </w:r>
-      <w:proofErr w:type="gramStart"/>
-      <w:r>
-        <w:rPr>
-          <w:rFonts w:ascii="Courier New" w:hAnsi="Courier New" w:cs="Courier New"/>
-        </w:rPr>
-        <w:t xml:space="preserve">   </w:t>
-      </w:r>
-      <w:r>
-        <w:rPr>
-          <w:rFonts w:ascii="Courier New" w:hAnsi="Courier New" w:cs="Courier New"/>
-        </w:rPr>
-        <w:t>(</w:t>
-      </w:r>
-      <w:proofErr w:type="gramEnd"/>
-      <w:r>
-        <w:rPr>
-          <w:rFonts w:ascii="Courier New" w:hAnsi="Courier New" w:cs="Courier New"/>
-        </w:rPr>
-        <w:t>)</w:t>
-      </w:r>
-    </w:p>
-    <w:p>
-      <w:pPr>
-        <w:ind w:firstLineChars="400" w:firstLine="840"/>
-        <w:rPr>
-          <w:rFonts w:ascii="Courier New" w:hAnsi="Courier New" w:cs="Courier New"/>
-        </w:rPr>
-      </w:pPr>
-      <w:proofErr w:type="spellStart"/>
-      <w:r>
-        <w:rPr>
-          <w:rFonts w:ascii="Courier New" w:hAnsi="Courier New" w:cs="Courier New"/>
-        </w:rPr>
-        <w:t>ResetFile</w:t>
-      </w:r>
-      <w:proofErr w:type="spellEnd"/>
-      <w:r>
-        <w:rPr>
-          <w:rFonts w:ascii="Courier New" w:hAnsi="Courier New" w:cs="Courier New"/>
-        </w:rPr>
-        <w:t xml:space="preserve"> </w:t>
-      </w:r>
-      <w:proofErr w:type="gramStart"/>
-      <w:r>
-        <w:rPr>
-          <w:rFonts w:ascii="Courier New" w:hAnsi="Courier New" w:cs="Courier New"/>
-        </w:rPr>
-        <w:t xml:space="preserve">   (</w:t>
-      </w:r>
-      <w:proofErr w:type="gramEnd"/>
-      <w:r>
-        <w:rPr>
-          <w:rFonts w:ascii="Courier New" w:hAnsi="Courier New" w:cs="Courier New"/>
-        </w:rPr>
-        <w:t>const string &amp;</w:t>
-      </w:r>
-      <w:proofErr w:type="spellStart"/>
-      <w:r>
-        <w:rPr>
-          <w:rFonts w:ascii="Courier New" w:hAnsi="Courier New" w:cs="Courier New"/>
-        </w:rPr>
-        <w:t>fileName</w:t>
-      </w:r>
-      <w:proofErr w:type="spellEnd"/>
-      <w:r>
-        <w:rPr>
-          <w:rFonts w:ascii="Courier New" w:hAnsi="Courier New" w:cs="Courier New"/>
-        </w:rPr>
-        <w:t>)</w:t>
-      </w:r>
-    </w:p>
-    <w:p>
-      <w:pPr>
-        <w:ind w:firstLineChars="400" w:firstLine="840"/>
-        <w:rPr>
-          <w:rFonts w:ascii="Courier New" w:hAnsi="Courier New" w:cs="Courier New"/>
-        </w:rPr>
-      </w:pPr>
-      <w:proofErr w:type="spellStart"/>
-      <w:r>
-        <w:rPr>
-          <w:rFonts w:ascii="Courier New" w:hAnsi="Courier New" w:cs="Courier New" w:hint="eastAsia"/>
-        </w:rPr>
-        <w:t>R</w:t>
-      </w:r>
-      <w:r>
-        <w:rPr>
-          <w:rFonts w:ascii="Courier New" w:hAnsi="Courier New" w:cs="Courier New"/>
-        </w:rPr>
-        <w:t>esetDir</w:t>
-      </w:r>
-      <w:proofErr w:type="spellEnd"/>
-      <w:r>
-        <w:rPr>
-          <w:rFonts w:ascii="Courier New" w:hAnsi="Courier New" w:cs="Courier New"/>
-        </w:rPr>
-        <w:t xml:space="preserve">  </w:t>
-      </w:r>
-      <w:proofErr w:type="gramStart"/>
-      <w:r>
-        <w:rPr>
-          <w:rFonts w:ascii="Courier New" w:hAnsi="Courier New" w:cs="Courier New"/>
-        </w:rPr>
-        <w:t xml:space="preserve">   (</w:t>
-      </w:r>
-      <w:proofErr w:type="gramEnd"/>
-      <w:r>
-        <w:rPr>
-          <w:rFonts w:ascii="Courier New" w:hAnsi="Courier New" w:cs="Courier New"/>
-        </w:rPr>
-        <w:t>const string &amp;</w:t>
-      </w:r>
-      <w:proofErr w:type="spellStart"/>
-      <w:r>
-        <w:rPr>
-          <w:rFonts w:ascii="Courier New" w:hAnsi="Courier New" w:cs="Courier New"/>
-        </w:rPr>
-        <w:t>dirName</w:t>
-      </w:r>
-      <w:proofErr w:type="spellEnd"/>
-      <w:r>
-        <w:rPr>
-          <w:rFonts w:ascii="Courier New" w:hAnsi="Courier New" w:cs="Courier New"/>
-        </w:rPr>
-        <w:t>)</w:t>
-      </w:r>
-    </w:p>
-    <w:p>
-      <w:pPr>
-        <w:ind w:firstLineChars="400" w:firstLine="840"/>
-        <w:rPr>
-          <w:rFonts w:ascii="Courier New" w:hAnsi="Courier New" w:cs="Courier New"/>
-        </w:rPr>
-      </w:pPr>
-      <w:proofErr w:type="spellStart"/>
-      <w:r>
-        <w:rPr>
-          <w:rFonts w:ascii="Courier New" w:hAnsi="Courier New" w:cs="Courier New"/>
-        </w:rPr>
-        <w:t>WriteFile</w:t>
-      </w:r>
-      <w:proofErr w:type="spellEnd"/>
-      <w:r>
-        <w:rPr>
-          <w:rFonts w:ascii="Courier New" w:hAnsi="Courier New" w:cs="Courier New"/>
-        </w:rPr>
-        <w:t xml:space="preserve"> </w:t>
-      </w:r>
-      <w:proofErr w:type="gramStart"/>
-      <w:r>
-        <w:rPr>
-          <w:rFonts w:ascii="Courier New" w:hAnsi="Courier New" w:cs="Courier New"/>
-        </w:rPr>
-        <w:t xml:space="preserve"> </w:t>
-      </w:r>
-      <w:r>
-        <w:rPr>
-          <w:rFonts w:ascii="Courier New" w:hAnsi="Courier New" w:cs="Courier New"/>
-        </w:rPr>
-        <w:t xml:space="preserve"> </w:t>
-      </w:r>
-      <w:r>
-        <w:rPr>
-          <w:rFonts w:ascii="Courier New" w:hAnsi="Courier New" w:cs="Courier New"/>
-        </w:rPr>
-        <w:t xml:space="preserve"> (</w:t>
-      </w:r>
-      <w:proofErr w:type="spellStart"/>
-      <w:proofErr w:type="gramEnd"/>
-      <w:r>
-        <w:rPr>
-          <w:rFonts w:ascii="Courier New" w:hAnsi="Courier New" w:cs="Courier New"/>
-        </w:rPr>
-        <w:t>size_t</w:t>
-      </w:r>
-      <w:proofErr w:type="spellEnd"/>
-      <w:r>
-        <w:rPr>
-          <w:rFonts w:ascii="Courier New" w:hAnsi="Courier New" w:cs="Courier New"/>
-        </w:rPr>
-        <w:t xml:space="preserve"> offset, </w:t>
-      </w:r>
-      <w:proofErr w:type="spellStart"/>
-      <w:r>
-        <w:rPr>
-          <w:rFonts w:ascii="Courier New" w:hAnsi="Courier New" w:cs="Courier New"/>
-        </w:rPr>
-        <w:t>size_t</w:t>
-      </w:r>
-      <w:proofErr w:type="spellEnd"/>
-      <w:r>
-        <w:rPr>
-          <w:rFonts w:ascii="Courier New" w:hAnsi="Courier New" w:cs="Courier New"/>
-        </w:rPr>
         <w:t xml:space="preserve"> length, const void *data)</w:t>
       </w:r>
     </w:p>
     <w:p>
       <w:pPr>
-        <w:ind w:firstLineChars="400" w:firstLine="840"/>
-        <w:rPr>
-          <w:rFonts w:ascii="Courier New" w:hAnsi="Courier New" w:cs="Courier New"/>
-        </w:rPr>
-      </w:pPr>
-      <w:proofErr w:type="spellStart"/>
-      <w:r>
-        <w:rPr>
-          <w:rFonts w:ascii="Courier New" w:hAnsi="Courier New" w:cs="Courier New"/>
-        </w:rPr>
-        <w:t>ReadFile</w:t>
-      </w:r>
-      <w:proofErr w:type="spellEnd"/>
-      <w:r>
-        <w:rPr>
-          <w:rFonts w:ascii="Courier New" w:hAnsi="Courier New" w:cs="Courier New"/>
-        </w:rPr>
-        <w:t xml:space="preserve">  </w:t>
-      </w:r>
-      <w:proofErr w:type="gramStart"/>
-      <w:r>
-        <w:rPr>
-          <w:rFonts w:ascii="Courier New" w:hAnsi="Courier New" w:cs="Courier New"/>
-        </w:rPr>
-        <w:t xml:space="preserve">  </w:t>
-      </w:r>
-      <w:r>
-        <w:rPr>
-          <w:rFonts w:ascii="Courier New" w:hAnsi="Courier New" w:cs="Courier New"/>
-        </w:rPr>
-        <w:t xml:space="preserve"> </w:t>
-      </w:r>
-      <w:r>
-        <w:rPr>
-          <w:rFonts w:ascii="Courier New" w:hAnsi="Courier New" w:cs="Courier New"/>
-        </w:rPr>
-        <w:t>(</w:t>
-      </w:r>
-      <w:proofErr w:type="spellStart"/>
-      <w:proofErr w:type="gramEnd"/>
-      <w:r>
-        <w:rPr>
-          <w:rFonts w:ascii="Courier New" w:hAnsi="Courier New" w:cs="Courier New"/>
-        </w:rPr>
-        <w:t>size_t</w:t>
-      </w:r>
-      <w:proofErr w:type="spellEnd"/>
-      <w:r>
-        <w:rPr>
-          <w:rFonts w:ascii="Courier New" w:hAnsi="Courier New" w:cs="Courier New"/>
-        </w:rPr>
-        <w:t xml:space="preserve"> offset, </w:t>
-      </w:r>
-      <w:proofErr w:type="spellStart"/>
-      <w:r>
-        <w:rPr>
-          <w:rFonts w:ascii="Courier New" w:hAnsi="Courier New" w:cs="Courier New"/>
-        </w:rPr>
-        <w:t>size_t</w:t>
-      </w:r>
-      <w:proofErr w:type="spellEnd"/>
-      <w:r>
-        <w:rPr>
-          <w:rFonts w:ascii="Courier New" w:hAnsi="Courier New" w:cs="Courier New"/>
-        </w:rPr>
-        <w:t xml:space="preserve"> length, void *data)</w:t>
-      </w:r>
-    </w:p>
-    <w:p>
-      <w:pPr>
-        <w:ind w:firstLineChars="400" w:firstLine="840"/>
-        <w:rPr>
-          <w:rFonts w:ascii="Courier New" w:hAnsi="Courier New" w:cs="Courier New"/>
-        </w:rPr>
-      </w:pPr>
-      <w:proofErr w:type="spellStart"/>
-      <w:r>
-        <w:rPr>
-          <w:rFonts w:ascii="Courier New" w:hAnsi="Courier New" w:cs="Courier New"/>
-        </w:rPr>
-        <w:t>AppendFile</w:t>
-      </w:r>
-      <w:proofErr w:type="spellEnd"/>
-      <w:proofErr w:type="gramStart"/>
-      <w:r>
-        <w:rPr>
-          <w:rFonts w:ascii="Courier New" w:hAnsi="Courier New" w:cs="Courier New"/>
-        </w:rPr>
-        <w:t xml:space="preserve">  </w:t>
-      </w:r>
-      <w:r>
-        <w:rPr>
-          <w:rFonts w:ascii="Courier New" w:hAnsi="Courier New" w:cs="Courier New"/>
-        </w:rPr>
-        <w:t xml:space="preserve"> </w:t>
-      </w:r>
-      <w:r>
-        <w:rPr>
-          <w:rFonts w:ascii="Courier New" w:hAnsi="Courier New" w:cs="Courier New"/>
-        </w:rPr>
-        <w:t>(</w:t>
-      </w:r>
-      <w:proofErr w:type="spellStart"/>
-      <w:proofErr w:type="gramEnd"/>
-      <w:r>
-        <w:rPr>
-          <w:rFonts w:ascii="Courier New" w:hAnsi="Courier New" w:cs="Courier New"/>
-        </w:rPr>
-        <w:t>size_t</w:t>
-      </w:r>
-      <w:proofErr w:type="spellEnd"/>
-      <w:r>
-        <w:rPr>
-          <w:rFonts w:ascii="Courier New" w:hAnsi="Courier New" w:cs="Courier New"/>
-        </w:rPr>
-        <w:t xml:space="preserve"> length, const void *data)</w:t>
-      </w:r>
-    </w:p>
-    <w:p>
-      <w:pPr>
         <w:ind w:firstLineChars="200" w:firstLine="420"/>
         <w:rPr>
           <w:rFonts w:ascii="Times New Roman" w:hAnsi="Times New Roman" w:cs="Times New Roman"/>
@@ -1146,7 +1071,6 @@
         <w:rPr>
           <w:rFonts w:ascii="Times New Roman" w:hAnsi="Times New Roman" w:cs="Times New Roman"/>
         </w:rPr>
-        <w:lastRenderedPageBreak/>
         <w:t>More information about the type of file will be covered in next section.</w:t>
       </w:r>
     </w:p>
@@ -1330,7 +1254,7 @@
         <w:rPr>
           <w:rFonts w:ascii="Times New Roman" w:hAnsi="Times New Roman" w:cs="Times New Roman"/>
         </w:rPr>
-        <w:t xml:space="preserve">, and </w:t>
+        <w:t xml:space="preserve">, </w:t>
       </w:r>
       <w:r>
         <w:rPr>
@@ -1339,6 +1263,20 @@
           <w:iCs/>
         </w:rPr>
         <w:t>.df</w:t>
+      </w:r>
+      <w:r>
+        <w:rPr>
+          <w:rFonts w:ascii="Times New Roman" w:hAnsi="Times New Roman" w:cs="Times New Roman"/>
+        </w:rPr>
+        <w:t xml:space="preserve">, and </w:t>
+      </w:r>
+      <w:r>
+        <w:rPr>
+          <w:rFonts w:ascii="Times New Roman" w:hAnsi="Times New Roman" w:cs="Times New Roman"/>
+          <w:i/>
+          <w:iCs/>
+        </w:rPr>
+        <w:t>.log</w:t>
       </w:r>
       <w:r>
         <w:rPr>
@@ -1424,6 +1362,12 @@
         </w:rPr>
         <w:t xml:space="preserve"> data will be stored in plain text (we will consider adopt cipher text to improve the security in the future).</w:t>
       </w:r>
+      <w:r>
+        <w:rPr>
+          <w:rFonts w:ascii="Times New Roman" w:hAnsi="Times New Roman" w:cs="Times New Roman"/>
+        </w:rPr>
+        <w:t xml:space="preserve"> This type of file should have many and frequent modifications and RD/WR manipulations due to data changed</w:t>
+      </w:r>
     </w:p>
     <w:p>
       <w:pPr>
@@ -1452,12 +1396,30 @@
         </w:rPr>
         <w:t>only records the system configuration and actions for other modules to use.</w:t>
       </w:r>
+      <w:r>
+        <w:rPr>
+          <w:rFonts w:ascii="Times New Roman" w:hAnsi="Times New Roman" w:cs="Times New Roman"/>
+        </w:rPr>
+        <w:t xml:space="preserve"> </w:t>
+      </w:r>
+      <w:r>
+        <w:rPr>
+          <w:rFonts w:ascii="Times New Roman" w:hAnsi="Times New Roman" w:cs="Times New Roman"/>
+        </w:rPr>
+        <w:t>This type of file may not have many and frequent</w:t>
+      </w:r>
+      <w:r>
+        <w:rPr>
+          <w:rFonts w:ascii="Times New Roman" w:hAnsi="Times New Roman" w:cs="Times New Roman"/>
+        </w:rPr>
+        <w:t xml:space="preserve"> modifications or RD/WR manipulations because of its importance as a system file. </w:t>
+      </w:r>
     </w:p>
     <w:p>
       <w:pPr>
         <w:ind w:firstLineChars="200" w:firstLine="420"/>
         <w:rPr>
-          <w:rFonts w:ascii="Times New Roman" w:hAnsi="Times New Roman" w:cs="Times New Roman" w:hint="eastAsia"/>
+          <w:rFonts w:ascii="Times New Roman" w:hAnsi="Times New Roman" w:cs="Times New Roman"/>
         </w:rPr>
       </w:pPr>
       <w:r>
@@ -1491,6 +1453,56 @@
     </w:p>
     <w:p>
       <w:pPr>
+        <w:ind w:firstLineChars="200" w:firstLine="420"/>
+        <w:rPr>
+          <w:rFonts w:ascii="Times New Roman" w:hAnsi="Times New Roman" w:cs="Times New Roman"/>
+        </w:rPr>
+      </w:pPr>
+      <w:r>
+        <w:rPr>
+          <w:rFonts w:ascii="Times New Roman" w:hAnsi="Times New Roman" w:cs="Times New Roman" w:hint="eastAsia"/>
+          <w:i/>
+          <w:iCs/>
+        </w:rPr>
+        <w:t>.</w:t>
+      </w:r>
+      <w:r>
+        <w:rPr>
+          <w:rFonts w:ascii="Times New Roman" w:hAnsi="Times New Roman" w:cs="Times New Roman"/>
+          <w:i/>
+          <w:iCs/>
+        </w:rPr>
+        <w:t>log</w:t>
+      </w:r>
+      <w:r>
+        <w:rPr>
+          <w:rFonts w:ascii="Times New Roman" w:hAnsi="Times New Roman" w:cs="Times New Roman"/>
+        </w:rPr>
+        <w:t>: will contain all the information of system actions. Each module of layer will have its own log for bett</w:t>
+      </w:r>
+      <w:bookmarkStart w:id="0" w:name="_GoBack"/>
+      <w:bookmarkEnd w:id="0"/>
+      <w:r>
+        <w:rPr>
+          <w:rFonts w:ascii="Times New Roman" w:hAnsi="Times New Roman" w:cs="Times New Roman"/>
+        </w:rPr>
+        <w:t xml:space="preserve">er system </w:t>
+      </w:r>
+      <w:r>
+        <w:rPr>
+          <w:rFonts w:ascii="Times New Roman" w:hAnsi="Times New Roman" w:cs="Times New Roman"/>
+        </w:rPr>
+        <w:t>maintenance</w:t>
+      </w:r>
+      <w:r>
+        <w:rPr>
+          <w:rFonts w:ascii="Times New Roman" w:hAnsi="Times New Roman" w:cs="Times New Roman"/>
+        </w:rPr>
+        <w:t xml:space="preserve">. </w:t>
+      </w:r>
+    </w:p>
+    <w:p>
+      <w:pPr>
         <w:rPr>
           <w:rFonts w:ascii="Times New Roman" w:hAnsi="Times New Roman" w:cs="Times New Roman"/>
         </w:rPr>
@@ -1658,15 +1670,7 @@
         <w:rPr>
           <w:rFonts w:ascii="Times New Roman" w:hAnsi="Times New Roman" w:cs="Times New Roman"/>
         </w:rPr>
-        <w:t xml:space="preserve"> </w:t>
-      </w:r>
-      <w:bookmarkStart w:id="0" w:name="_GoBack"/>
-      <w:bookmarkEnd w:id="0"/>
-      <w:r>
-        <w:rPr>
-          <w:rFonts w:ascii="Times New Roman" w:hAnsi="Times New Roman" w:cs="Times New Roman"/>
-        </w:rPr>
-        <w:t>environment.</w:t>
+        <w:t xml:space="preserve"> environment.</w:t>
       </w:r>
     </w:p>
     <w:p>
@@ -3819,6 +3823,7 @@
     <w:lsdException w:name="HTML Sample" w:semiHidden="1" w:unhideWhenUsed="1"/>
     <w:lsdException w:name="HTML Typewriter" w:semiHidden="1" w:unhideWhenUsed="1"/>
     <w:lsdException w:name="HTML Variable" w:semiHidden="1" w:unhideWhenUsed="1"/>
+    <w:lsdException w:name="Normal Table" w:semiHidden="1" w:unhideWhenUsed="1"/>
     <w:lsdException w:name="annotation subject" w:semiHidden="1" w:unhideWhenUsed="1"/>
     <w:lsdException w:name="No List" w:semiHidden="1" w:unhideWhenUsed="1"/>
     <w:lsdException w:name="Outline List 1" w:semiHidden="1" w:unhideWhenUsed="1"/>
@@ -3865,8 +3870,10 @@
     <w:lsdException w:name="Table Subtle 2" w:semiHidden="1" w:unhideWhenUsed="1"/>
     <w:lsdException w:name="Table Web 1" w:semiHidden="1" w:unhideWhenUsed="1"/>
     <w:lsdException w:name="Table Web 2" w:semiHidden="1" w:unhideWhenUsed="1"/>
+    <w:lsdException w:name="Table Web 3" w:semiHidden="1" w:unhideWhenUsed="1"/>
     <w:lsdException w:name="Balloon Text" w:semiHidden="1" w:unhideWhenUsed="1"/>
     <w:lsdException w:name="Table Grid" w:uiPriority="39"/>
+    <w:lsdException w:name="Table Theme" w:semiHidden="1" w:unhideWhenUsed="1"/>
     <w:lsdException w:name="Placeholder Text" w:semiHidden="1"/>
     <w:lsdException w:name="No Spacing" w:uiPriority="1" w:qFormat="1"/>
     <w:lsdException w:name="Light Shading" w:uiPriority="60"/>

</xml_diff>